<commit_message>
Update manuscript abstract and learning-curve outputs
</commit_message>
<xml_diff>
--- a/manuscript/abstract.docx
+++ b/manuscript/abstract.docx
@@ -167,6 +167,15 @@
       </w:r>
       <w:r>
         <w:t>the full range of AF ablation complexity.</w:t>
+      </w:r>
+    </w:p>
+    <w:p/>
+    <w:p>
+      <w:pPr>
+        <w:pStyle w:val="NormalWeb"/>
+      </w:pPr>
+      <w:r>
+        <w:t>Post-Affera non-PFA cases shifted substantially toward operators with increasing shares (Gaeta, Jae Lee, Sandesara, Kumar, Hollis), while operators with decreasing shares (especially Rashid and Fein) made up a much smaller proportion. This redistribution strongly supports operator-selection as the reason post-Affera RF cases are faster, rather than a true secular time trend.</w:t>
       </w:r>
     </w:p>
     <w:p/>

</xml_diff>

<commit_message>
Update abstract and remove temp Word file
</commit_message>
<xml_diff>
--- a/manuscript/abstract.docx
+++ b/manuscript/abstract.docx
@@ -139,7 +139,25 @@
         <w:t>Additional ablation (PVI+)</w:t>
       </w:r>
       <w:r>
-        <w:t xml:space="preserve"> increased duration by 32.4% (p&lt;0.001). The Affera learning curve was statistically significant but modest, with a 0.11% reduction in duration per Affera case (p=0.002), totaling ~2% across an operator’s first 20 cases. After accounting for Affera adoption and learning, the secular time trend was near zero. The combined effect of Affera across all AF ablations, weighted by case mix, was a 15.0% reduction (95% CI 8.2–21.3%).</w:t>
+        <w:t xml:space="preserve"> increased duration by 32.4% (p&lt;0.001). The Affera learning curve was statistically significant but modest, with a 0.11% reduction in duration per Affera case (p=0.002), totaling ~2% across an operator’s first 20 cases. After accounting for Affera adoption and learning, the secular time trend was near zero. The combined effect of Affera across all AF ablations, weighted by case mix, was a 15.</w:t>
+      </w:r>
+      <w:r>
+        <w:t>1</w:t>
+      </w:r>
+      <w:r>
+        <w:t xml:space="preserve">% reduction (95% CI </w:t>
+      </w:r>
+      <w:r>
+        <w:t>10.6</w:t>
+      </w:r>
+      <w:r>
+        <w:t>–</w:t>
+      </w:r>
+      <w:r>
+        <w:t>19.4</w:t>
+      </w:r>
+      <w:r>
+        <w:t>%).</w:t>
       </w:r>
     </w:p>
     <w:p>

</xml_diff>